<commit_message>
fix nesting cased by exhibit a
</commit_message>
<xml_diff>
--- a/docassemble/UsTxFamilyLaw/data/templates/dwq_exhibit_a.docx
+++ b/docassemble/UsTxFamilyLaw/data/templates/dwq_exhibit_a.docx
@@ -93,8 +93,9 @@
           <w:sz w:val="24"/>
           <w:szCs w:val="24"/>
         </w:rPr>
-        <w:t>{{case.style}}</w:t>
-      </w:r>
+        <w:t>{{</w:t>
+      </w:r>
+      <w:proofErr w:type="spellStart"/>
       <w:r>
         <w:rPr>
           <w:i/>
@@ -102,6 +103,25 @@
           <w:sz w:val="24"/>
           <w:szCs w:val="24"/>
         </w:rPr>
+        <w:t>case.style</w:t>
+      </w:r>
+      <w:proofErr w:type="spellEnd"/>
+      <w:r>
+        <w:rPr>
+          <w:i/>
+          <w:iCs/>
+          <w:sz w:val="24"/>
+          <w:szCs w:val="24"/>
+        </w:rPr>
+        <w:t>}}</w:t>
+      </w:r>
+      <w:r>
+        <w:rPr>
+          <w:i/>
+          <w:iCs/>
+          <w:sz w:val="24"/>
+          <w:szCs w:val="24"/>
+        </w:rPr>
         <w:t xml:space="preserve">, </w:t>
       </w:r>
       <w:r>
@@ -130,7 +150,23 @@
           <w:sz w:val="24"/>
           <w:szCs w:val="24"/>
         </w:rPr>
-        <w:t>{{court_info.court}}</w:t>
+        <w:t>{{</w:t>
+      </w:r>
+      <w:proofErr w:type="spellStart"/>
+      <w:r>
+        <w:rPr>
+          <w:sz w:val="24"/>
+          <w:szCs w:val="24"/>
+        </w:rPr>
+        <w:t>court_info.court</w:t>
+      </w:r>
+      <w:proofErr w:type="spellEnd"/>
+      <w:r>
+        <w:rPr>
+          <w:sz w:val="24"/>
+          <w:szCs w:val="24"/>
+        </w:rPr>
+        <w:t>}}</w:t>
       </w:r>
       <w:r>
         <w:rPr>
@@ -144,7 +180,23 @@
           <w:sz w:val="24"/>
           <w:szCs w:val="24"/>
         </w:rPr>
-        <w:t>{{case.county}}</w:t>
+        <w:t>{{</w:t>
+      </w:r>
+      <w:proofErr w:type="spellStart"/>
+      <w:r>
+        <w:rPr>
+          <w:sz w:val="24"/>
+          <w:szCs w:val="24"/>
+        </w:rPr>
+        <w:t>case.county</w:t>
+      </w:r>
+      <w:proofErr w:type="spellEnd"/>
+      <w:r>
+        <w:rPr>
+          <w:sz w:val="24"/>
+          <w:szCs w:val="24"/>
+        </w:rPr>
+        <w:t>}}</w:t>
       </w:r>
       <w:r>
         <w:rPr>
@@ -158,7 +210,23 @@
           <w:sz w:val="24"/>
           <w:szCs w:val="24"/>
         </w:rPr>
-        <w:t>{{case.op.name_full()}}</w:t>
+        <w:t>{{</w:t>
+      </w:r>
+      <w:proofErr w:type="spellStart"/>
+      <w:r>
+        <w:rPr>
+          <w:sz w:val="24"/>
+          <w:szCs w:val="24"/>
+        </w:rPr>
+        <w:t>case.op.name_full</w:t>
+      </w:r>
+      <w:proofErr w:type="spellEnd"/>
+      <w:r>
+        <w:rPr>
+          <w:sz w:val="24"/>
+          <w:szCs w:val="24"/>
+        </w:rPr>
+        <w:t>()}}</w:t>
       </w:r>
       <w:r>
         <w:rPr>
@@ -172,7 +240,23 @@
           <w:sz w:val="24"/>
           <w:szCs w:val="24"/>
         </w:rPr>
-        <w:t xml:space="preserve">{{case.op.pronoun_possessive(“date of birth”)}} </w:t>
+        <w:t>{{</w:t>
+      </w:r>
+      <w:proofErr w:type="spellStart"/>
+      <w:r>
+        <w:rPr>
+          <w:sz w:val="24"/>
+          <w:szCs w:val="24"/>
+        </w:rPr>
+        <w:t>case.op.pronoun_possessive</w:t>
+      </w:r>
+      <w:proofErr w:type="spellEnd"/>
+      <w:r>
+        <w:rPr>
+          <w:sz w:val="24"/>
+          <w:szCs w:val="24"/>
+        </w:rPr>
+        <w:t xml:space="preserve">(“date of birth”)}} </w:t>
       </w:r>
       <w:r>
         <w:rPr>
@@ -186,7 +270,23 @@
           <w:sz w:val="24"/>
           <w:szCs w:val="24"/>
         </w:rPr>
-        <w:t>{{case.op.birthdate}}</w:t>
+        <w:t>{{</w:t>
+      </w:r>
+      <w:proofErr w:type="spellStart"/>
+      <w:r>
+        <w:rPr>
+          <w:sz w:val="24"/>
+          <w:szCs w:val="24"/>
+        </w:rPr>
+        <w:t>case.op.birthdate</w:t>
+      </w:r>
+      <w:proofErr w:type="spellEnd"/>
+      <w:r>
+        <w:rPr>
+          <w:sz w:val="24"/>
+          <w:szCs w:val="24"/>
+        </w:rPr>
+        <w:t>}}</w:t>
       </w:r>
       <w:r>
         <w:rPr>
@@ -214,7 +314,23 @@
           <w:sz w:val="24"/>
           <w:szCs w:val="24"/>
         </w:rPr>
-        <w:t>{{case.op.pronoun_possessive(“Social Security number”)}} being</w:t>
+        <w:t>{{</w:t>
+      </w:r>
+      <w:proofErr w:type="spellStart"/>
+      <w:r>
+        <w:rPr>
+          <w:sz w:val="24"/>
+          <w:szCs w:val="24"/>
+        </w:rPr>
+        <w:t>case.op.pronoun_possessive</w:t>
+      </w:r>
+      <w:proofErr w:type="spellEnd"/>
+      <w:r>
+        <w:rPr>
+          <w:sz w:val="24"/>
+          <w:szCs w:val="24"/>
+        </w:rPr>
+        <w:t>(“Social Security number”)}} being</w:t>
       </w:r>
       <w:r>
         <w:rPr>
@@ -244,6 +360,7 @@
         </w:rPr>
         <w:t>from {{</w:t>
       </w:r>
+      <w:proofErr w:type="spellStart"/>
       <w:proofErr w:type="gramStart"/>
       <w:r>
         <w:rPr>
@@ -258,7 +375,15 @@
           <w:sz w:val="24"/>
           <w:szCs w:val="24"/>
         </w:rPr>
-        <w:t>_production_date}} through the date of production, are to be produced:</w:t>
+        <w:t>_production_date</w:t>
+      </w:r>
+      <w:proofErr w:type="spellEnd"/>
+      <w:r>
+        <w:rPr>
+          <w:sz w:val="24"/>
+          <w:szCs w:val="24"/>
+        </w:rPr>
+        <w:t>}} through the date of production, are to be produced:</w:t>
       </w:r>
     </w:p>
     <w:p>
@@ -278,6 +403,7 @@
         </w:rPr>
         <w:t xml:space="preserve">{%p for document in </w:t>
       </w:r>
+      <w:proofErr w:type="spellStart"/>
       <w:proofErr w:type="gramStart"/>
       <w:r>
         <w:rPr>
@@ -286,6 +412,7 @@
         </w:rPr>
         <w:t>subpoena.documents</w:t>
       </w:r>
+      <w:proofErr w:type="spellEnd"/>
       <w:proofErr w:type="gramEnd"/>
       <w:r>
         <w:rPr>
@@ -319,6 +446,7 @@
         </w:rPr>
         <w:t>{{</w:t>
       </w:r>
+      <w:proofErr w:type="spellStart"/>
       <w:proofErr w:type="gramStart"/>
       <w:r>
         <w:rPr>
@@ -341,6 +469,7 @@
         </w:rPr>
         <w:t>description</w:t>
       </w:r>
+      <w:proofErr w:type="spellEnd"/>
       <w:proofErr w:type="gramEnd"/>
       <w:r>
         <w:rPr>
@@ -364,7 +493,23 @@
           <w:sz w:val="24"/>
           <w:szCs w:val="24"/>
         </w:rPr>
-        <w:t>{%p endfor %}</w:t>
+        <w:t xml:space="preserve">{%p </w:t>
+      </w:r>
+      <w:proofErr w:type="spellStart"/>
+      <w:r>
+        <w:rPr>
+          <w:sz w:val="24"/>
+          <w:szCs w:val="24"/>
+        </w:rPr>
+        <w:t>endfor</w:t>
+      </w:r>
+      <w:proofErr w:type="spellEnd"/>
+      <w:r>
+        <w:rPr>
+          <w:sz w:val="24"/>
+          <w:szCs w:val="24"/>
+        </w:rPr>
+        <w:t xml:space="preserve"> %}</w:t>
       </w:r>
     </w:p>
     <w:p>
@@ -385,6 +530,7 @@
         </w:rPr>
         <w:t xml:space="preserve">{%p if </w:t>
       </w:r>
+      <w:proofErr w:type="spellStart"/>
       <w:proofErr w:type="gramStart"/>
       <w:r>
         <w:rPr>
@@ -399,7 +545,31 @@
           <w:sz w:val="24"/>
           <w:szCs w:val="24"/>
         </w:rPr>
-        <w:t>_type==”dwq” %}</w:t>
+        <w:t>_type</w:t>
+      </w:r>
+      <w:proofErr w:type="spellEnd"/>
+      <w:r>
+        <w:rPr>
+          <w:sz w:val="24"/>
+          <w:szCs w:val="24"/>
+        </w:rPr>
+        <w:t>==”</w:t>
+      </w:r>
+      <w:proofErr w:type="spellStart"/>
+      <w:r>
+        <w:rPr>
+          <w:sz w:val="24"/>
+          <w:szCs w:val="24"/>
+        </w:rPr>
+        <w:t>dwq</w:t>
+      </w:r>
+      <w:proofErr w:type="spellEnd"/>
+      <w:r>
+        <w:rPr>
+          <w:sz w:val="24"/>
+          <w:szCs w:val="24"/>
+        </w:rPr>
+        <w:t>” %}</w:t>
       </w:r>
     </w:p>
     <w:p>
@@ -465,6 +635,7 @@
         </w:rPr>
         <w:t xml:space="preserve">{%p if </w:t>
       </w:r>
+      <w:proofErr w:type="spellStart"/>
       <w:proofErr w:type="gramStart"/>
       <w:r>
         <w:rPr>
@@ -479,7 +650,31 @@
           <w:sz w:val="24"/>
           <w:szCs w:val="24"/>
         </w:rPr>
-        <w:t>_type==”sdt” %}</w:t>
+        <w:t>_type</w:t>
+      </w:r>
+      <w:proofErr w:type="spellEnd"/>
+      <w:r>
+        <w:rPr>
+          <w:sz w:val="24"/>
+          <w:szCs w:val="24"/>
+        </w:rPr>
+        <w:t>==”</w:t>
+      </w:r>
+      <w:proofErr w:type="spellStart"/>
+      <w:r>
+        <w:rPr>
+          <w:sz w:val="24"/>
+          <w:szCs w:val="24"/>
+        </w:rPr>
+        <w:t>sdt</w:t>
+      </w:r>
+      <w:proofErr w:type="spellEnd"/>
+      <w:r>
+        <w:rPr>
+          <w:sz w:val="24"/>
+          <w:szCs w:val="24"/>
+        </w:rPr>
+        <w:t>” %}</w:t>
       </w:r>
     </w:p>
     <w:p>
@@ -587,230 +782,6 @@
           <w:szCs w:val="24"/>
         </w:rPr>
       </w:pPr>
-      <w:r>
-        <w:rPr>
-          <w:sz w:val="24"/>
-          <w:szCs w:val="24"/>
-        </w:rPr>
-        <w:br w:type="page"/>
-      </w:r>
-    </w:p>
-    <w:p>
-      <w:pPr>
-        <w:spacing w:line="276" w:lineRule="auto"/>
-        <w:rPr>
-          <w:sz w:val="24"/>
-          <w:szCs w:val="24"/>
-        </w:rPr>
-      </w:pPr>
-      <w:r>
-        <w:rPr>
-          <w:sz w:val="24"/>
-          <w:szCs w:val="24"/>
-        </w:rPr>
-        <w:lastRenderedPageBreak/>
-        <w:t>{</w:t>
-      </w:r>
-      <w:r>
-        <w:rPr>
-          <w:sz w:val="24"/>
-          <w:szCs w:val="24"/>
-        </w:rPr>
-        <w:t xml:space="preserve">%p if </w:t>
-      </w:r>
-      <w:proofErr w:type="gramStart"/>
-      <w:r>
-        <w:rPr>
-          <w:sz w:val="24"/>
-          <w:szCs w:val="24"/>
-        </w:rPr>
-        <w:t>subpoena.subpoena</w:t>
-      </w:r>
-      <w:proofErr w:type="gramEnd"/>
-      <w:r>
-        <w:rPr>
-          <w:sz w:val="24"/>
-          <w:szCs w:val="24"/>
-        </w:rPr>
-        <w:t>_type==”sdt” %}</w:t>
-      </w:r>
-    </w:p>
-    <w:p>
-      <w:pPr>
-        <w:spacing w:line="276" w:lineRule="auto"/>
-        <w:rPr>
-          <w:sz w:val="24"/>
-          <w:szCs w:val="24"/>
-        </w:rPr>
-      </w:pPr>
-      <w:r>
-        <w:rPr>
-          <w:sz w:val="24"/>
-          <w:szCs w:val="24"/>
-        </w:rPr>
-        <w:t>{</w:t>
-      </w:r>
-      <w:r>
-        <w:rPr>
-          <w:sz w:val="24"/>
-          <w:szCs w:val="24"/>
-        </w:rPr>
-        <w:t>{p include_docx_template(‘</w:t>
-      </w:r>
-      <w:proofErr w:type="gramStart"/>
-      <w:r>
-        <w:rPr>
-          <w:sz w:val="24"/>
-          <w:szCs w:val="24"/>
-        </w:rPr>
-        <w:t>docassemble.UsTxFamilyLaw</w:t>
-      </w:r>
-      <w:proofErr w:type="gramEnd"/>
-      <w:r>
-        <w:rPr>
-          <w:sz w:val="24"/>
-          <w:szCs w:val="24"/>
-        </w:rPr>
-        <w:t>:</w:t>
-      </w:r>
-      <w:r>
-        <w:rPr>
-          <w:sz w:val="24"/>
-          <w:szCs w:val="24"/>
-        </w:rPr>
-        <w:t>dwq_business_records_affidavit.docx’)}}</w:t>
-      </w:r>
-    </w:p>
-    <w:p>
-      <w:pPr>
-        <w:spacing w:line="276" w:lineRule="auto"/>
-        <w:rPr>
-          <w:sz w:val="24"/>
-          <w:szCs w:val="24"/>
-        </w:rPr>
-      </w:pPr>
-      <w:r>
-        <w:rPr>
-          <w:sz w:val="24"/>
-          <w:szCs w:val="24"/>
-        </w:rPr>
-        <w:t>{</w:t>
-      </w:r>
-      <w:r>
-        <w:rPr>
-          <w:sz w:val="24"/>
-          <w:szCs w:val="24"/>
-        </w:rPr>
-        <w:t>%p endif %}</w:t>
-      </w:r>
-    </w:p>
-    <w:p>
-      <w:pPr>
-        <w:spacing w:line="276" w:lineRule="auto"/>
-        <w:rPr>
-          <w:sz w:val="24"/>
-          <w:szCs w:val="24"/>
-        </w:rPr>
-      </w:pPr>
-      <w:r>
-        <w:rPr>
-          <w:sz w:val="24"/>
-          <w:szCs w:val="24"/>
-        </w:rPr>
-        <w:t>{</w:t>
-      </w:r>
-      <w:r>
-        <w:rPr>
-          <w:sz w:val="24"/>
-          <w:szCs w:val="24"/>
-        </w:rPr>
-        <w:t xml:space="preserve">%p if </w:t>
-      </w:r>
-      <w:proofErr w:type="gramStart"/>
-      <w:r>
-        <w:rPr>
-          <w:sz w:val="24"/>
-          <w:szCs w:val="24"/>
-        </w:rPr>
-        <w:t>subpoena.subpoena</w:t>
-      </w:r>
-      <w:proofErr w:type="gramEnd"/>
-      <w:r>
-        <w:rPr>
-          <w:sz w:val="24"/>
-          <w:szCs w:val="24"/>
-        </w:rPr>
-        <w:t>_type==”dwq” %}</w:t>
-      </w:r>
-    </w:p>
-    <w:p>
-      <w:pPr>
-        <w:spacing w:line="276" w:lineRule="auto"/>
-        <w:rPr>
-          <w:sz w:val="24"/>
-          <w:szCs w:val="24"/>
-        </w:rPr>
-      </w:pPr>
-      <w:r>
-        <w:rPr>
-          <w:sz w:val="24"/>
-          <w:szCs w:val="24"/>
-        </w:rPr>
-        <w:t>{</w:t>
-      </w:r>
-      <w:r>
-        <w:rPr>
-          <w:sz w:val="24"/>
-          <w:szCs w:val="24"/>
-        </w:rPr>
-        <w:t>{p include_docx_template(‘</w:t>
-      </w:r>
-      <w:proofErr w:type="gramStart"/>
-      <w:r>
-        <w:rPr>
-          <w:sz w:val="24"/>
-          <w:szCs w:val="24"/>
-        </w:rPr>
-        <w:t>docassemble.UsTxFamilyLaw</w:t>
-      </w:r>
-      <w:proofErr w:type="gramEnd"/>
-      <w:r>
-        <w:rPr>
-          <w:sz w:val="24"/>
-          <w:szCs w:val="24"/>
-        </w:rPr>
-        <w:t>:dwq_</w:t>
-      </w:r>
-      <w:r>
-        <w:rPr>
-          <w:sz w:val="24"/>
-          <w:szCs w:val="24"/>
-        </w:rPr>
-        <w:t>deposition_questions.docx’)}}</w:t>
-      </w:r>
-    </w:p>
-    <w:p>
-      <w:pPr>
-        <w:spacing w:line="276" w:lineRule="auto"/>
-        <w:rPr>
-          <w:sz w:val="24"/>
-          <w:szCs w:val="24"/>
-        </w:rPr>
-      </w:pPr>
-      <w:r>
-        <w:rPr>
-          <w:sz w:val="24"/>
-          <w:szCs w:val="24"/>
-        </w:rPr>
-        <w:t>{</w:t>
-      </w:r>
-      <w:r>
-        <w:rPr>
-          <w:sz w:val="24"/>
-          <w:szCs w:val="24"/>
-        </w:rPr>
-        <w:t>%p endif %}</w:t>
-      </w:r>
     </w:p>
     <w:sectPr>
       <w:pgSz w:w="12240" w:h="15840"/>

</xml_diff>

<commit_message>
compute ssn digits length
Texas was hardcoded as "last three digits". Now it's "last {{quantity_noun(len(case.petitioner.ssn_last4))}} digits" so that the correct number appears depending on how many digits the user entered.
</commit_message>
<xml_diff>
--- a/docassemble/UsTxFamilyLaw/data/templates/dwq_exhibit_a.docx
+++ b/docassemble/UsTxFamilyLaw/data/templates/dwq_exhibit_a.docx
@@ -233,7 +233,7 @@
           <w:sz w:val="24"/>
           <w:szCs w:val="24"/>
         </w:rPr>
-        <w:t xml:space="preserve"> pertaining to </w:t>
+        <w:t xml:space="preserve">pertaining to </w:t>
       </w:r>
       <w:r>
         <w:rPr>
@@ -372,7 +372,46 @@
           <w:sz w:val="24"/>
           <w:szCs w:val="24"/>
         </w:rPr>
-        <w:t>three digits</w:t>
+        <w:t>{{</w:t>
+      </w:r>
+      <w:proofErr w:type="spellStart"/>
+      <w:r>
+        <w:rPr>
+          <w:sz w:val="24"/>
+          <w:szCs w:val="24"/>
+        </w:rPr>
+        <w:t>quantity_noun</w:t>
+      </w:r>
+      <w:proofErr w:type="spellEnd"/>
+      <w:r>
+        <w:rPr>
+          <w:sz w:val="24"/>
+          <w:szCs w:val="24"/>
+        </w:rPr>
+        <w:t>(</w:t>
+      </w:r>
+      <w:proofErr w:type="spellStart"/>
+      <w:r>
+        <w:rPr>
+          <w:sz w:val="24"/>
+          <w:szCs w:val="24"/>
+        </w:rPr>
+        <w:t>len</w:t>
+      </w:r>
+      <w:proofErr w:type="spellEnd"/>
+      <w:r>
+        <w:rPr>
+          <w:sz w:val="24"/>
+          <w:szCs w:val="24"/>
+        </w:rPr>
+        <w:t>(case.petitioner.ssn_last4))}}</w:t>
+      </w:r>
+      <w:r>
+        <w:rPr>
+          <w:sz w:val="24"/>
+          <w:szCs w:val="24"/>
+        </w:rPr>
+        <w:t xml:space="preserve"> digits</w:t>
       </w:r>
       <w:r>
         <w:rPr>
@@ -601,7 +640,60 @@
           <w:sz w:val="24"/>
           <w:szCs w:val="24"/>
         </w:rPr>
-        <w:t>three digits</w:t>
+        <w:t>{{</w:t>
+      </w:r>
+      <w:proofErr w:type="spellStart"/>
+      <w:r>
+        <w:rPr>
+          <w:sz w:val="24"/>
+          <w:szCs w:val="24"/>
+        </w:rPr>
+        <w:t>quantity_noun</w:t>
+      </w:r>
+      <w:proofErr w:type="spellEnd"/>
+      <w:r>
+        <w:rPr>
+          <w:sz w:val="24"/>
+          <w:szCs w:val="24"/>
+        </w:rPr>
+        <w:t>(</w:t>
+      </w:r>
+      <w:proofErr w:type="spellStart"/>
+      <w:r>
+        <w:rPr>
+          <w:sz w:val="24"/>
+          <w:szCs w:val="24"/>
+        </w:rPr>
+        <w:t>len</w:t>
+      </w:r>
+      <w:proofErr w:type="spellEnd"/>
+      <w:r>
+        <w:rPr>
+          <w:sz w:val="24"/>
+          <w:szCs w:val="24"/>
+        </w:rPr>
+        <w:t>(case.</w:t>
+      </w:r>
+      <w:r>
+        <w:rPr>
+          <w:sz w:val="24"/>
+          <w:szCs w:val="24"/>
+        </w:rPr>
+        <w:t>respondent</w:t>
+      </w:r>
+      <w:r>
+        <w:rPr>
+          <w:sz w:val="24"/>
+          <w:szCs w:val="24"/>
+        </w:rPr>
+        <w:t>.ssn_last4))}}</w:t>
+      </w:r>
+      <w:r>
+        <w:rPr>
+          <w:sz w:val="24"/>
+          <w:szCs w:val="24"/>
+        </w:rPr>
+        <w:t>digits</w:t>
       </w:r>
       <w:r>
         <w:rPr>
@@ -802,7 +894,53 @@
           <w:sz w:val="24"/>
           <w:szCs w:val="24"/>
         </w:rPr>
-        <w:t>three digits</w:t>
+        <w:t>{{</w:t>
+      </w:r>
+      <w:proofErr w:type="spellStart"/>
+      <w:r>
+        <w:rPr>
+          <w:sz w:val="24"/>
+          <w:szCs w:val="24"/>
+        </w:rPr>
+        <w:t>quantity_noun</w:t>
+      </w:r>
+      <w:proofErr w:type="spellEnd"/>
+      <w:r>
+        <w:rPr>
+          <w:sz w:val="24"/>
+          <w:szCs w:val="24"/>
+        </w:rPr>
+        <w:t>(</w:t>
+      </w:r>
+      <w:proofErr w:type="spellStart"/>
+      <w:r>
+        <w:rPr>
+          <w:sz w:val="24"/>
+          <w:szCs w:val="24"/>
+        </w:rPr>
+        <w:t>len</w:t>
+      </w:r>
+      <w:proofErr w:type="spellEnd"/>
+      <w:r>
+        <w:rPr>
+          <w:sz w:val="24"/>
+          <w:szCs w:val="24"/>
+        </w:rPr>
+        <w:t>(case.petitioner.ssn_last4))}}</w:t>
+      </w:r>
+      <w:r>
+        <w:rPr>
+          <w:sz w:val="24"/>
+          <w:szCs w:val="24"/>
+        </w:rPr>
+        <w:t xml:space="preserve"> </w:t>
+      </w:r>
+      <w:r>
+        <w:rPr>
+          <w:sz w:val="24"/>
+          <w:szCs w:val="24"/>
+        </w:rPr>
+        <w:t>digits</w:t>
       </w:r>
       <w:r>
         <w:rPr>
@@ -950,7 +1088,67 @@
           <w:sz w:val="24"/>
           <w:szCs w:val="24"/>
         </w:rPr>
-        <w:t>three digits</w:t>
+        <w:t>{{</w:t>
+      </w:r>
+      <w:proofErr w:type="spellStart"/>
+      <w:r>
+        <w:rPr>
+          <w:sz w:val="24"/>
+          <w:szCs w:val="24"/>
+        </w:rPr>
+        <w:t>quantity_noun</w:t>
+      </w:r>
+      <w:proofErr w:type="spellEnd"/>
+      <w:r>
+        <w:rPr>
+          <w:sz w:val="24"/>
+          <w:szCs w:val="24"/>
+        </w:rPr>
+        <w:t>(</w:t>
+      </w:r>
+      <w:proofErr w:type="spellStart"/>
+      <w:r>
+        <w:rPr>
+          <w:sz w:val="24"/>
+          <w:szCs w:val="24"/>
+        </w:rPr>
+        <w:t>len</w:t>
+      </w:r>
+      <w:proofErr w:type="spellEnd"/>
+      <w:r>
+        <w:rPr>
+          <w:sz w:val="24"/>
+          <w:szCs w:val="24"/>
+        </w:rPr>
+        <w:t>(case</w:t>
+      </w:r>
+      <w:r>
+        <w:rPr>
+          <w:sz w:val="24"/>
+          <w:szCs w:val="24"/>
+        </w:rPr>
+        <w:t>.respondent</w:t>
+      </w:r>
+      <w:r>
+        <w:rPr>
+          <w:sz w:val="24"/>
+          <w:szCs w:val="24"/>
+        </w:rPr>
+        <w:t>.ssn_last4))}}</w:t>
+      </w:r>
+      <w:r>
+        <w:rPr>
+          <w:sz w:val="24"/>
+          <w:szCs w:val="24"/>
+        </w:rPr>
+        <w:t xml:space="preserve"> </w:t>
+      </w:r>
+      <w:r>
+        <w:rPr>
+          <w:sz w:val="24"/>
+          <w:szCs w:val="24"/>
+        </w:rPr>
+        <w:t>digits</w:t>
       </w:r>
       <w:r>
         <w:rPr>
@@ -1251,6 +1449,7 @@
           <w:sz w:val="24"/>
           <w:szCs w:val="24"/>
         </w:rPr>
+        <w:lastRenderedPageBreak/>
         <w:t>Along with an executed Deposition on Written Questions</w:t>
       </w:r>
       <w:r>
@@ -1347,7 +1546,6 @@
           <w:sz w:val="24"/>
           <w:szCs w:val="24"/>
         </w:rPr>
-        <w:lastRenderedPageBreak/>
         <w:t>Along with an e</w:t>
       </w:r>
       <w:r>

</xml_diff>

<commit_message>
use |length filter vs len() function
</commit_message>
<xml_diff>
--- a/docassemble/UsTxFamilyLaw/data/templates/dwq_exhibit_a.docx
+++ b/docassemble/UsTxFamilyLaw/data/templates/dwq_exhibit_a.docx
@@ -93,9 +93,8 @@
           <w:sz w:val="24"/>
           <w:szCs w:val="24"/>
         </w:rPr>
-        <w:t>{{</w:t>
-      </w:r>
-      <w:proofErr w:type="spellStart"/>
+        <w:t>{{case.style}}</w:t>
+      </w:r>
       <w:r>
         <w:rPr>
           <w:i/>
@@ -103,25 +102,6 @@
           <w:sz w:val="24"/>
           <w:szCs w:val="24"/>
         </w:rPr>
-        <w:t>case.style</w:t>
-      </w:r>
-      <w:proofErr w:type="spellEnd"/>
-      <w:r>
-        <w:rPr>
-          <w:i/>
-          <w:iCs/>
-          <w:sz w:val="24"/>
-          <w:szCs w:val="24"/>
-        </w:rPr>
-        <w:t>}}</w:t>
-      </w:r>
-      <w:r>
-        <w:rPr>
-          <w:i/>
-          <w:iCs/>
-          <w:sz w:val="24"/>
-          <w:szCs w:val="24"/>
-        </w:rPr>
         <w:t xml:space="preserve">, </w:t>
       </w:r>
       <w:r>
@@ -150,23 +130,7 @@
           <w:sz w:val="24"/>
           <w:szCs w:val="24"/>
         </w:rPr>
-        <w:t>{{</w:t>
-      </w:r>
-      <w:proofErr w:type="spellStart"/>
-      <w:r>
-        <w:rPr>
-          <w:sz w:val="24"/>
-          <w:szCs w:val="24"/>
-        </w:rPr>
-        <w:t>court_info.court</w:t>
-      </w:r>
-      <w:proofErr w:type="spellEnd"/>
-      <w:r>
-        <w:rPr>
-          <w:sz w:val="24"/>
-          <w:szCs w:val="24"/>
-        </w:rPr>
-        <w:t>}}</w:t>
+        <w:t>{{court_info.court}}</w:t>
       </w:r>
       <w:r>
         <w:rPr>
@@ -180,23 +144,7 @@
           <w:sz w:val="24"/>
           <w:szCs w:val="24"/>
         </w:rPr>
-        <w:t>{{</w:t>
-      </w:r>
-      <w:proofErr w:type="spellStart"/>
-      <w:r>
-        <w:rPr>
-          <w:sz w:val="24"/>
-          <w:szCs w:val="24"/>
-        </w:rPr>
-        <w:t>case.county</w:t>
-      </w:r>
-      <w:proofErr w:type="spellEnd"/>
-      <w:r>
-        <w:rPr>
-          <w:sz w:val="24"/>
-          <w:szCs w:val="24"/>
-        </w:rPr>
-        <w:t>}}</w:t>
+        <w:t>{{case.county}}</w:t>
       </w:r>
       <w:r>
         <w:rPr>
@@ -210,23 +158,7 @@
           <w:sz w:val="24"/>
           <w:szCs w:val="24"/>
         </w:rPr>
-        <w:t xml:space="preserve"> {% if </w:t>
-      </w:r>
-      <w:proofErr w:type="spellStart"/>
-      <w:r>
-        <w:rPr>
-          <w:sz w:val="24"/>
-          <w:szCs w:val="24"/>
-        </w:rPr>
-        <w:t>subpoena.document_subject</w:t>
-      </w:r>
-      <w:proofErr w:type="spellEnd"/>
-      <w:r>
-        <w:rPr>
-          <w:sz w:val="24"/>
-          <w:szCs w:val="24"/>
-        </w:rPr>
-        <w:t>==”Petitioner” %}</w:t>
+        <w:t xml:space="preserve"> {% if subpoena.document_subject==”Petitioner” %}</w:t>
       </w:r>
       <w:r>
         <w:rPr>
@@ -240,15 +172,7 @@
           <w:sz w:val="24"/>
           <w:szCs w:val="24"/>
         </w:rPr>
-        <w:t>{{</w:t>
-      </w:r>
-      <w:proofErr w:type="spellStart"/>
-      <w:r>
-        <w:rPr>
-          <w:sz w:val="24"/>
-          <w:szCs w:val="24"/>
-        </w:rPr>
-        <w:t>case.</w:t>
+        <w:t>{{case.</w:t>
       </w:r>
       <w:r>
         <w:rPr>
@@ -262,15 +186,7 @@
           <w:sz w:val="24"/>
           <w:szCs w:val="24"/>
         </w:rPr>
-        <w:t>.name_full</w:t>
-      </w:r>
-      <w:proofErr w:type="spellEnd"/>
-      <w:r>
-        <w:rPr>
-          <w:sz w:val="24"/>
-          <w:szCs w:val="24"/>
-        </w:rPr>
-        <w:t>()}}</w:t>
+        <w:t>.name_full()}}</w:t>
       </w:r>
       <w:r>
         <w:rPr>
@@ -284,15 +200,7 @@
           <w:sz w:val="24"/>
           <w:szCs w:val="24"/>
         </w:rPr>
-        <w:t>{{</w:t>
-      </w:r>
-      <w:proofErr w:type="spellStart"/>
-      <w:r>
-        <w:rPr>
-          <w:sz w:val="24"/>
-          <w:szCs w:val="24"/>
-        </w:rPr>
-        <w:t>case.</w:t>
+        <w:t>{{case.</w:t>
       </w:r>
       <w:r>
         <w:rPr>
@@ -306,15 +214,7 @@
           <w:sz w:val="24"/>
           <w:szCs w:val="24"/>
         </w:rPr>
-        <w:t>.pronoun_possessive</w:t>
-      </w:r>
-      <w:proofErr w:type="spellEnd"/>
-      <w:r>
-        <w:rPr>
-          <w:sz w:val="24"/>
-          <w:szCs w:val="24"/>
-        </w:rPr>
-        <w:t xml:space="preserve">(“date of birth”)}} </w:t>
+        <w:t xml:space="preserve">.pronoun_possessive(“date of birth”)}} </w:t>
       </w:r>
       <w:r>
         <w:rPr>
@@ -328,15 +228,7 @@
           <w:sz w:val="24"/>
           <w:szCs w:val="24"/>
         </w:rPr>
-        <w:t>{{</w:t>
-      </w:r>
-      <w:proofErr w:type="spellStart"/>
-      <w:r>
-        <w:rPr>
-          <w:sz w:val="24"/>
-          <w:szCs w:val="24"/>
-        </w:rPr>
-        <w:t>case.</w:t>
+        <w:t>{{case.</w:t>
       </w:r>
       <w:r>
         <w:rPr>
@@ -350,15 +242,7 @@
           <w:sz w:val="24"/>
           <w:szCs w:val="24"/>
         </w:rPr>
-        <w:t>.birthdate</w:t>
-      </w:r>
-      <w:proofErr w:type="spellEnd"/>
-      <w:r>
-        <w:rPr>
-          <w:sz w:val="24"/>
-          <w:szCs w:val="24"/>
-        </w:rPr>
-        <w:t>}}</w:t>
+        <w:t>.birthdate}}</w:t>
       </w:r>
       <w:r>
         <w:rPr>
@@ -372,39 +256,21 @@
           <w:sz w:val="24"/>
           <w:szCs w:val="24"/>
         </w:rPr>
-        <w:t>{{</w:t>
-      </w:r>
-      <w:proofErr w:type="spellStart"/>
-      <w:r>
-        <w:rPr>
-          <w:sz w:val="24"/>
-          <w:szCs w:val="24"/>
-        </w:rPr>
-        <w:t>quantity_noun</w:t>
-      </w:r>
-      <w:proofErr w:type="spellEnd"/>
-      <w:r>
-        <w:rPr>
-          <w:sz w:val="24"/>
-          <w:szCs w:val="24"/>
-        </w:rPr>
-        <w:t>(</w:t>
-      </w:r>
-      <w:proofErr w:type="spellStart"/>
-      <w:r>
-        <w:rPr>
-          <w:sz w:val="24"/>
-          <w:szCs w:val="24"/>
-        </w:rPr>
-        <w:t>len</w:t>
-      </w:r>
-      <w:proofErr w:type="spellEnd"/>
-      <w:r>
-        <w:rPr>
-          <w:sz w:val="24"/>
-          <w:szCs w:val="24"/>
-        </w:rPr>
-        <w:t>(case.petitioner.ssn_last4))}}</w:t>
+        <w:t>{{quantity_noun(case.petitioner.ssn_last4</w:t>
+      </w:r>
+      <w:r>
+        <w:rPr>
+          <w:sz w:val="24"/>
+          <w:szCs w:val="24"/>
+        </w:rPr>
+        <w:t>|length</w:t>
+      </w:r>
+      <w:r>
+        <w:rPr>
+          <w:sz w:val="24"/>
+          <w:szCs w:val="24"/>
+        </w:rPr>
+        <w:t>)}}</w:t>
       </w:r>
       <w:r>
         <w:rPr>
@@ -425,15 +291,7 @@
           <w:sz w:val="24"/>
           <w:szCs w:val="24"/>
         </w:rPr>
-        <w:t>{{</w:t>
-      </w:r>
-      <w:proofErr w:type="spellStart"/>
-      <w:r>
-        <w:rPr>
-          <w:sz w:val="24"/>
-          <w:szCs w:val="24"/>
-        </w:rPr>
-        <w:t>case.</w:t>
+        <w:t>{{case.</w:t>
       </w:r>
       <w:r>
         <w:rPr>
@@ -447,15 +305,7 @@
           <w:sz w:val="24"/>
           <w:szCs w:val="24"/>
         </w:rPr>
-        <w:t>.pronoun_possessive</w:t>
-      </w:r>
-      <w:proofErr w:type="spellEnd"/>
-      <w:r>
-        <w:rPr>
-          <w:sz w:val="24"/>
-          <w:szCs w:val="24"/>
-        </w:rPr>
-        <w:t>(“Social Security number”)}} being</w:t>
+        <w:t>.pronoun_possessive(“Social Security number”)}} being</w:t>
       </w:r>
       <w:r>
         <w:rPr>
@@ -490,17 +340,36 @@
           <w:sz w:val="24"/>
           <w:szCs w:val="24"/>
         </w:rPr>
-        <w:t xml:space="preserve">{% </w:t>
-      </w:r>
-      <w:proofErr w:type="spellStart"/>
-      <w:r>
-        <w:rPr>
-          <w:sz w:val="24"/>
-          <w:szCs w:val="24"/>
-        </w:rPr>
-        <w:t>elif</w:t>
-      </w:r>
-      <w:proofErr w:type="spellEnd"/>
+        <w:t xml:space="preserve">{% elif subpoena.document_subject==”Respondent” %} </w:t>
+      </w:r>
+      <w:r>
+        <w:rPr>
+          <w:sz w:val="24"/>
+          <w:szCs w:val="24"/>
+        </w:rPr>
+        <w:t xml:space="preserve">pertaining to </w:t>
+      </w:r>
+      <w:r>
+        <w:rPr>
+          <w:sz w:val="24"/>
+          <w:szCs w:val="24"/>
+        </w:rPr>
+        <w:t>{{case.respondent.name_full()}}</w:t>
+      </w:r>
+      <w:r>
+        <w:rPr>
+          <w:sz w:val="24"/>
+          <w:szCs w:val="24"/>
+        </w:rPr>
+        <w:t xml:space="preserve">, with </w:t>
+      </w:r>
+      <w:r>
+        <w:rPr>
+          <w:sz w:val="24"/>
+          <w:szCs w:val="24"/>
+        </w:rPr>
+        <w:t>{{case.</w:t>
+      </w:r>
       <w:r>
         <w:rPr>
           <w:sz w:val="24"/>
@@ -508,21 +377,131 @@
         </w:rPr>
         <w:t xml:space="preserve"> </w:t>
       </w:r>
-      <w:proofErr w:type="spellStart"/>
-      <w:r>
-        <w:rPr>
-          <w:sz w:val="24"/>
-          <w:szCs w:val="24"/>
-        </w:rPr>
-        <w:t>subpoena.document_subject</w:t>
-      </w:r>
-      <w:proofErr w:type="spellEnd"/>
-      <w:r>
-        <w:rPr>
-          <w:sz w:val="24"/>
-          <w:szCs w:val="24"/>
-        </w:rPr>
-        <w:t xml:space="preserve">==”Respondent” %} </w:t>
+      <w:r>
+        <w:rPr>
+          <w:sz w:val="24"/>
+          <w:szCs w:val="24"/>
+        </w:rPr>
+        <w:t xml:space="preserve">respondent.pronoun_possessive(“date of birth”)}} </w:t>
+      </w:r>
+      <w:r>
+        <w:rPr>
+          <w:sz w:val="24"/>
+          <w:szCs w:val="24"/>
+        </w:rPr>
+        <w:t xml:space="preserve">being </w:t>
+      </w:r>
+      <w:r>
+        <w:rPr>
+          <w:sz w:val="24"/>
+          <w:szCs w:val="24"/>
+        </w:rPr>
+        <w:t>{{case.</w:t>
+      </w:r>
+      <w:r>
+        <w:rPr>
+          <w:sz w:val="24"/>
+          <w:szCs w:val="24"/>
+        </w:rPr>
+        <w:t xml:space="preserve"> </w:t>
+      </w:r>
+      <w:r>
+        <w:rPr>
+          <w:sz w:val="24"/>
+          <w:szCs w:val="24"/>
+        </w:rPr>
+        <w:t>respondent.birthdate}}</w:t>
+      </w:r>
+      <w:r>
+        <w:rPr>
+          <w:sz w:val="24"/>
+          <w:szCs w:val="24"/>
+        </w:rPr>
+        <w:t xml:space="preserve">, and the last </w:t>
+      </w:r>
+      <w:r>
+        <w:rPr>
+          <w:sz w:val="24"/>
+          <w:szCs w:val="24"/>
+        </w:rPr>
+        <w:t>{{quantity_noun(case.respondent.ssn_last4</w:t>
+      </w:r>
+      <w:r>
+        <w:rPr>
+          <w:sz w:val="24"/>
+          <w:szCs w:val="24"/>
+        </w:rPr>
+        <w:t>|length</w:t>
+      </w:r>
+      <w:r>
+        <w:rPr>
+          <w:sz w:val="24"/>
+          <w:szCs w:val="24"/>
+        </w:rPr>
+        <w:t>)}}</w:t>
+      </w:r>
+      <w:r>
+        <w:rPr>
+          <w:sz w:val="24"/>
+          <w:szCs w:val="24"/>
+        </w:rPr>
+        <w:t>digits</w:t>
+      </w:r>
+      <w:r>
+        <w:rPr>
+          <w:sz w:val="24"/>
+          <w:szCs w:val="24"/>
+        </w:rPr>
+        <w:t xml:space="preserve"> of </w:t>
+      </w:r>
+      <w:r>
+        <w:rPr>
+          <w:sz w:val="24"/>
+          <w:szCs w:val="24"/>
+        </w:rPr>
+        <w:t>{{case.</w:t>
+      </w:r>
+      <w:r>
+        <w:rPr>
+          <w:sz w:val="24"/>
+          <w:szCs w:val="24"/>
+        </w:rPr>
+        <w:t xml:space="preserve"> </w:t>
+      </w:r>
+      <w:r>
+        <w:rPr>
+          <w:sz w:val="24"/>
+          <w:szCs w:val="24"/>
+        </w:rPr>
+        <w:t>respondent.pronoun_possessive(“Social Security number”)}} being</w:t>
+      </w:r>
+      <w:r>
+        <w:rPr>
+          <w:sz w:val="24"/>
+          <w:szCs w:val="24"/>
+        </w:rPr>
+        <w:t xml:space="preserve"> </w:t>
+      </w:r>
+      <w:r>
+        <w:rPr>
+          <w:sz w:val="24"/>
+          <w:szCs w:val="24"/>
+        </w:rPr>
+        <w:t>{{case.</w:t>
+      </w:r>
+      <w:r>
+        <w:rPr>
+          <w:sz w:val="24"/>
+          <w:szCs w:val="24"/>
+        </w:rPr>
+        <w:t xml:space="preserve"> </w:t>
+      </w:r>
+      <w:r>
+        <w:rPr>
+          <w:sz w:val="24"/>
+          <w:szCs w:val="24"/>
+        </w:rPr>
+        <w:t xml:space="preserve">respondent.ssn_last4}},{% elif subpoena.document_subject==”Both” %} </w:t>
       </w:r>
       <w:r>
         <w:rPr>
@@ -536,23 +515,7 @@
           <w:sz w:val="24"/>
           <w:szCs w:val="24"/>
         </w:rPr>
-        <w:t>{{</w:t>
-      </w:r>
-      <w:proofErr w:type="spellStart"/>
-      <w:r>
-        <w:rPr>
-          <w:sz w:val="24"/>
-          <w:szCs w:val="24"/>
-        </w:rPr>
-        <w:t>case.respondent.name_full</w:t>
-      </w:r>
-      <w:proofErr w:type="spellEnd"/>
-      <w:r>
-        <w:rPr>
-          <w:sz w:val="24"/>
-          <w:szCs w:val="24"/>
-        </w:rPr>
-        <w:t>()}}</w:t>
+        <w:t>{{case.petitioner.name_full()}}</w:t>
       </w:r>
       <w:r>
         <w:rPr>
@@ -566,6 +529,97 @@
           <w:sz w:val="24"/>
           <w:szCs w:val="24"/>
         </w:rPr>
+        <w:t xml:space="preserve">{{case.petitioner.pronoun_possessive(“date of birth”)}} </w:t>
+      </w:r>
+      <w:r>
+        <w:rPr>
+          <w:sz w:val="24"/>
+          <w:szCs w:val="24"/>
+        </w:rPr>
+        <w:t xml:space="preserve">being </w:t>
+      </w:r>
+      <w:r>
+        <w:rPr>
+          <w:sz w:val="24"/>
+          <w:szCs w:val="24"/>
+        </w:rPr>
+        <w:t>{{case.petitioner.birthdate}}</w:t>
+      </w:r>
+      <w:r>
+        <w:rPr>
+          <w:sz w:val="24"/>
+          <w:szCs w:val="24"/>
+        </w:rPr>
+        <w:t xml:space="preserve">, and the last </w:t>
+      </w:r>
+      <w:r>
+        <w:rPr>
+          <w:sz w:val="24"/>
+          <w:szCs w:val="24"/>
+        </w:rPr>
+        <w:t>{{quantity_noun(case.petitioner.ssn_last4</w:t>
+      </w:r>
+      <w:r>
+        <w:rPr>
+          <w:sz w:val="24"/>
+          <w:szCs w:val="24"/>
+        </w:rPr>
+        <w:t>|length</w:t>
+      </w:r>
+      <w:r>
+        <w:rPr>
+          <w:sz w:val="24"/>
+          <w:szCs w:val="24"/>
+        </w:rPr>
+        <w:t xml:space="preserve">)}} </w:t>
+      </w:r>
+      <w:r>
+        <w:rPr>
+          <w:sz w:val="24"/>
+          <w:szCs w:val="24"/>
+        </w:rPr>
+        <w:t>digits</w:t>
+      </w:r>
+      <w:r>
+        <w:rPr>
+          <w:sz w:val="24"/>
+          <w:szCs w:val="24"/>
+        </w:rPr>
+        <w:t xml:space="preserve"> of </w:t>
+      </w:r>
+      <w:r>
+        <w:rPr>
+          <w:sz w:val="24"/>
+          <w:szCs w:val="24"/>
+        </w:rPr>
+        <w:t>{{case.petitioner.pronoun_possessive(“Social Security number”)}} being</w:t>
+      </w:r>
+      <w:r>
+        <w:rPr>
+          <w:sz w:val="24"/>
+          <w:szCs w:val="24"/>
+        </w:rPr>
+        <w:t xml:space="preserve"> </w:t>
+      </w:r>
+      <w:r>
+        <w:rPr>
+          <w:sz w:val="24"/>
+          <w:szCs w:val="24"/>
+        </w:rPr>
+        <w:t>{{case.petitioner.ssn_last4}} and {{case.respondent.name_full()}}</w:t>
+      </w:r>
+      <w:r>
+        <w:rPr>
+          <w:sz w:val="24"/>
+          <w:szCs w:val="24"/>
+        </w:rPr>
+        <w:t xml:space="preserve">, with </w:t>
+      </w:r>
+      <w:r>
+        <w:rPr>
+          <w:sz w:val="24"/>
+          <w:szCs w:val="24"/>
+        </w:rPr>
         <w:t>{{case.</w:t>
       </w:r>
       <w:r>
@@ -575,21 +629,12 @@
         </w:rPr>
         <w:t xml:space="preserve"> </w:t>
       </w:r>
-      <w:proofErr w:type="spellStart"/>
-      <w:r>
-        <w:rPr>
-          <w:sz w:val="24"/>
-          <w:szCs w:val="24"/>
-        </w:rPr>
-        <w:t>respondent.pronoun_possessive</w:t>
-      </w:r>
-      <w:proofErr w:type="spellEnd"/>
-      <w:r>
-        <w:rPr>
-          <w:sz w:val="24"/>
-          <w:szCs w:val="24"/>
-        </w:rPr>
-        <w:t xml:space="preserve">(“date of birth”)}} </w:t>
+      <w:r>
+        <w:rPr>
+          <w:sz w:val="24"/>
+          <w:szCs w:val="24"/>
+        </w:rPr>
+        <w:t xml:space="preserve">respondent.pronoun_possessive(“date of birth”)}} </w:t>
       </w:r>
       <w:r>
         <w:rPr>
@@ -612,21 +657,12 @@
         </w:rPr>
         <w:t xml:space="preserve"> </w:t>
       </w:r>
-      <w:proofErr w:type="spellStart"/>
-      <w:r>
-        <w:rPr>
-          <w:sz w:val="24"/>
-          <w:szCs w:val="24"/>
-        </w:rPr>
-        <w:t>respondent.birthdate</w:t>
-      </w:r>
-      <w:proofErr w:type="spellEnd"/>
-      <w:r>
-        <w:rPr>
-          <w:sz w:val="24"/>
-          <w:szCs w:val="24"/>
-        </w:rPr>
-        <w:t>}}</w:t>
+      <w:r>
+        <w:rPr>
+          <w:sz w:val="24"/>
+          <w:szCs w:val="24"/>
+        </w:rPr>
+        <w:t>respondent.birthdate}}</w:t>
       </w:r>
       <w:r>
         <w:rPr>
@@ -640,53 +676,21 @@
           <w:sz w:val="24"/>
           <w:szCs w:val="24"/>
         </w:rPr>
-        <w:t>{{</w:t>
-      </w:r>
-      <w:proofErr w:type="spellStart"/>
-      <w:r>
-        <w:rPr>
-          <w:sz w:val="24"/>
-          <w:szCs w:val="24"/>
-        </w:rPr>
-        <w:t>quantity_noun</w:t>
-      </w:r>
-      <w:proofErr w:type="spellEnd"/>
-      <w:r>
-        <w:rPr>
-          <w:sz w:val="24"/>
-          <w:szCs w:val="24"/>
-        </w:rPr>
-        <w:t>(</w:t>
-      </w:r>
-      <w:proofErr w:type="spellStart"/>
-      <w:r>
-        <w:rPr>
-          <w:sz w:val="24"/>
-          <w:szCs w:val="24"/>
-        </w:rPr>
-        <w:t>len</w:t>
-      </w:r>
-      <w:proofErr w:type="spellEnd"/>
-      <w:r>
-        <w:rPr>
-          <w:sz w:val="24"/>
-          <w:szCs w:val="24"/>
-        </w:rPr>
-        <w:t>(case.</w:t>
-      </w:r>
-      <w:r>
-        <w:rPr>
-          <w:sz w:val="24"/>
-          <w:szCs w:val="24"/>
-        </w:rPr>
-        <w:t>respondent</w:t>
-      </w:r>
-      <w:r>
-        <w:rPr>
-          <w:sz w:val="24"/>
-          <w:szCs w:val="24"/>
-        </w:rPr>
-        <w:t>.ssn_last4))}}</w:t>
+        <w:t>{{quantity_noun(case.respondent.ssn_last4</w:t>
+      </w:r>
+      <w:r>
+        <w:rPr>
+          <w:sz w:val="24"/>
+          <w:szCs w:val="24"/>
+        </w:rPr>
+        <w:t>|length</w:t>
+      </w:r>
+      <w:r>
+        <w:rPr>
+          <w:sz w:val="24"/>
+          <w:szCs w:val="24"/>
+        </w:rPr>
+        <w:t xml:space="preserve">)}} </w:t>
       </w:r>
       <w:r>
         <w:rPr>
@@ -716,21 +720,12 @@
         </w:rPr>
         <w:t xml:space="preserve"> </w:t>
       </w:r>
-      <w:proofErr w:type="spellStart"/>
-      <w:r>
-        <w:rPr>
-          <w:sz w:val="24"/>
-          <w:szCs w:val="24"/>
-        </w:rPr>
-        <w:t>respondent.pronoun_possessive</w:t>
-      </w:r>
-      <w:proofErr w:type="spellEnd"/>
-      <w:r>
-        <w:rPr>
-          <w:sz w:val="24"/>
-          <w:szCs w:val="24"/>
-        </w:rPr>
-        <w:t>(“Social Security number”)}} being</w:t>
+      <w:r>
+        <w:rPr>
+          <w:sz w:val="24"/>
+          <w:szCs w:val="24"/>
+        </w:rPr>
+        <w:t>respondent.pronoun_possessive(“Social Security number”)}} being</w:t>
       </w:r>
       <w:r>
         <w:rPr>
@@ -758,17 +753,8 @@
           <w:sz w:val="24"/>
           <w:szCs w:val="24"/>
         </w:rPr>
-        <w:t xml:space="preserve">respondent.ssn_last4}},{% </w:t>
-      </w:r>
-      <w:proofErr w:type="spellStart"/>
-      <w:r>
-        <w:rPr>
-          <w:sz w:val="24"/>
-          <w:szCs w:val="24"/>
-        </w:rPr>
-        <w:t>elif</w:t>
-      </w:r>
-      <w:proofErr w:type="spellEnd"/>
+        <w:t>respondent.ssn_last4}}, whether in their joint names or their individual names{% endif %}</w:t>
+      </w:r>
       <w:r>
         <w:rPr>
           <w:sz w:val="24"/>
@@ -776,474 +762,12 @@
         </w:rPr>
         <w:t xml:space="preserve"> </w:t>
       </w:r>
-      <w:proofErr w:type="spellStart"/>
-      <w:r>
-        <w:rPr>
-          <w:sz w:val="24"/>
-          <w:szCs w:val="24"/>
-        </w:rPr>
-        <w:t>subpoena.document_subject</w:t>
-      </w:r>
-      <w:proofErr w:type="spellEnd"/>
-      <w:r>
-        <w:rPr>
-          <w:sz w:val="24"/>
-          <w:szCs w:val="24"/>
-        </w:rPr>
-        <w:t xml:space="preserve">==”Both” %} </w:t>
-      </w:r>
-      <w:r>
-        <w:rPr>
-          <w:sz w:val="24"/>
-          <w:szCs w:val="24"/>
-        </w:rPr>
-        <w:t xml:space="preserve">pertaining to </w:t>
-      </w:r>
-      <w:r>
-        <w:rPr>
-          <w:sz w:val="24"/>
-          <w:szCs w:val="24"/>
-        </w:rPr>
-        <w:t>{{</w:t>
-      </w:r>
-      <w:proofErr w:type="spellStart"/>
-      <w:r>
-        <w:rPr>
-          <w:sz w:val="24"/>
-          <w:szCs w:val="24"/>
-        </w:rPr>
-        <w:t>case.petitioner.name_full</w:t>
-      </w:r>
-      <w:proofErr w:type="spellEnd"/>
-      <w:r>
-        <w:rPr>
-          <w:sz w:val="24"/>
-          <w:szCs w:val="24"/>
-        </w:rPr>
-        <w:t>()}}</w:t>
-      </w:r>
-      <w:r>
-        <w:rPr>
-          <w:sz w:val="24"/>
-          <w:szCs w:val="24"/>
-        </w:rPr>
-        <w:t xml:space="preserve">, with </w:t>
-      </w:r>
-      <w:r>
-        <w:rPr>
-          <w:sz w:val="24"/>
-          <w:szCs w:val="24"/>
-        </w:rPr>
-        <w:t>{{</w:t>
-      </w:r>
-      <w:proofErr w:type="spellStart"/>
-      <w:r>
-        <w:rPr>
-          <w:sz w:val="24"/>
-          <w:szCs w:val="24"/>
-        </w:rPr>
-        <w:t>case.petitioner.pronoun_possessive</w:t>
-      </w:r>
-      <w:proofErr w:type="spellEnd"/>
-      <w:r>
-        <w:rPr>
-          <w:sz w:val="24"/>
-          <w:szCs w:val="24"/>
-        </w:rPr>
-        <w:t xml:space="preserve">(“date of birth”)}} </w:t>
-      </w:r>
-      <w:r>
-        <w:rPr>
-          <w:sz w:val="24"/>
-          <w:szCs w:val="24"/>
-        </w:rPr>
-        <w:t xml:space="preserve">being </w:t>
-      </w:r>
-      <w:r>
-        <w:rPr>
-          <w:sz w:val="24"/>
-          <w:szCs w:val="24"/>
-        </w:rPr>
-        <w:t>{{</w:t>
-      </w:r>
-      <w:proofErr w:type="spellStart"/>
-      <w:r>
-        <w:rPr>
-          <w:sz w:val="24"/>
-          <w:szCs w:val="24"/>
-        </w:rPr>
-        <w:t>case.petitioner.birthdate</w:t>
-      </w:r>
-      <w:proofErr w:type="spellEnd"/>
-      <w:r>
-        <w:rPr>
-          <w:sz w:val="24"/>
-          <w:szCs w:val="24"/>
-        </w:rPr>
-        <w:t>}}</w:t>
-      </w:r>
-      <w:r>
-        <w:rPr>
-          <w:sz w:val="24"/>
-          <w:szCs w:val="24"/>
-        </w:rPr>
-        <w:t xml:space="preserve">, and the last </w:t>
-      </w:r>
-      <w:r>
-        <w:rPr>
-          <w:sz w:val="24"/>
-          <w:szCs w:val="24"/>
-        </w:rPr>
-        <w:t>{{</w:t>
-      </w:r>
-      <w:proofErr w:type="spellStart"/>
-      <w:r>
-        <w:rPr>
-          <w:sz w:val="24"/>
-          <w:szCs w:val="24"/>
-        </w:rPr>
-        <w:t>quantity_noun</w:t>
-      </w:r>
-      <w:proofErr w:type="spellEnd"/>
-      <w:r>
-        <w:rPr>
-          <w:sz w:val="24"/>
-          <w:szCs w:val="24"/>
-        </w:rPr>
-        <w:t>(</w:t>
-      </w:r>
-      <w:proofErr w:type="spellStart"/>
-      <w:r>
-        <w:rPr>
-          <w:sz w:val="24"/>
-          <w:szCs w:val="24"/>
-        </w:rPr>
-        <w:t>len</w:t>
-      </w:r>
-      <w:proofErr w:type="spellEnd"/>
-      <w:r>
-        <w:rPr>
-          <w:sz w:val="24"/>
-          <w:szCs w:val="24"/>
-        </w:rPr>
-        <w:t>(case.petitioner.ssn_last4))}}</w:t>
-      </w:r>
-      <w:r>
-        <w:rPr>
-          <w:sz w:val="24"/>
-          <w:szCs w:val="24"/>
-        </w:rPr>
-        <w:t xml:space="preserve"> </w:t>
-      </w:r>
-      <w:r>
-        <w:rPr>
-          <w:sz w:val="24"/>
-          <w:szCs w:val="24"/>
-        </w:rPr>
-        <w:t>digits</w:t>
-      </w:r>
-      <w:r>
-        <w:rPr>
-          <w:sz w:val="24"/>
-          <w:szCs w:val="24"/>
-        </w:rPr>
-        <w:t xml:space="preserve"> of </w:t>
-      </w:r>
-      <w:r>
-        <w:rPr>
-          <w:sz w:val="24"/>
-          <w:szCs w:val="24"/>
-        </w:rPr>
-        <w:t>{{</w:t>
-      </w:r>
-      <w:proofErr w:type="spellStart"/>
-      <w:r>
-        <w:rPr>
-          <w:sz w:val="24"/>
-          <w:szCs w:val="24"/>
-        </w:rPr>
-        <w:t>case.petitioner.pronoun_possessive</w:t>
-      </w:r>
-      <w:proofErr w:type="spellEnd"/>
-      <w:r>
-        <w:rPr>
-          <w:sz w:val="24"/>
-          <w:szCs w:val="24"/>
-        </w:rPr>
-        <w:t>(“Social Security number”)}} being</w:t>
-      </w:r>
-      <w:r>
-        <w:rPr>
-          <w:sz w:val="24"/>
-          <w:szCs w:val="24"/>
-        </w:rPr>
-        <w:t xml:space="preserve"> </w:t>
-      </w:r>
-      <w:r>
-        <w:rPr>
-          <w:sz w:val="24"/>
-          <w:szCs w:val="24"/>
-        </w:rPr>
-        <w:t>{{case.petitioner.ssn_last4}} and {{</w:t>
-      </w:r>
-      <w:proofErr w:type="spellStart"/>
-      <w:r>
-        <w:rPr>
-          <w:sz w:val="24"/>
-          <w:szCs w:val="24"/>
-        </w:rPr>
-        <w:t>case.respondent.name_full</w:t>
-      </w:r>
-      <w:proofErr w:type="spellEnd"/>
-      <w:r>
-        <w:rPr>
-          <w:sz w:val="24"/>
-          <w:szCs w:val="24"/>
-        </w:rPr>
-        <w:t>()}}</w:t>
-      </w:r>
-      <w:r>
-        <w:rPr>
-          <w:sz w:val="24"/>
-          <w:szCs w:val="24"/>
-        </w:rPr>
-        <w:t xml:space="preserve">, with </w:t>
-      </w:r>
-      <w:r>
-        <w:rPr>
-          <w:sz w:val="24"/>
-          <w:szCs w:val="24"/>
-        </w:rPr>
-        <w:t>{{case.</w:t>
-      </w:r>
-      <w:r>
-        <w:rPr>
-          <w:sz w:val="24"/>
-          <w:szCs w:val="24"/>
-        </w:rPr>
-        <w:t xml:space="preserve"> </w:t>
-      </w:r>
-      <w:proofErr w:type="spellStart"/>
-      <w:r>
-        <w:rPr>
-          <w:sz w:val="24"/>
-          <w:szCs w:val="24"/>
-        </w:rPr>
-        <w:t>respondent.pronoun_possessive</w:t>
-      </w:r>
-      <w:proofErr w:type="spellEnd"/>
-      <w:r>
-        <w:rPr>
-          <w:sz w:val="24"/>
-          <w:szCs w:val="24"/>
-        </w:rPr>
-        <w:t xml:space="preserve">(“date of birth”)}} </w:t>
-      </w:r>
-      <w:r>
-        <w:rPr>
-          <w:sz w:val="24"/>
-          <w:szCs w:val="24"/>
-        </w:rPr>
-        <w:t xml:space="preserve">being </w:t>
-      </w:r>
-      <w:r>
-        <w:rPr>
-          <w:sz w:val="24"/>
-          <w:szCs w:val="24"/>
-        </w:rPr>
-        <w:t>{{case.</w:t>
-      </w:r>
-      <w:r>
-        <w:rPr>
-          <w:sz w:val="24"/>
-          <w:szCs w:val="24"/>
-        </w:rPr>
-        <w:t xml:space="preserve"> </w:t>
-      </w:r>
-      <w:proofErr w:type="spellStart"/>
-      <w:r>
-        <w:rPr>
-          <w:sz w:val="24"/>
-          <w:szCs w:val="24"/>
-        </w:rPr>
-        <w:t>respondent.birthdate</w:t>
-      </w:r>
-      <w:proofErr w:type="spellEnd"/>
-      <w:r>
-        <w:rPr>
-          <w:sz w:val="24"/>
-          <w:szCs w:val="24"/>
-        </w:rPr>
-        <w:t>}}</w:t>
-      </w:r>
-      <w:r>
-        <w:rPr>
-          <w:sz w:val="24"/>
-          <w:szCs w:val="24"/>
-        </w:rPr>
-        <w:t xml:space="preserve">, and the last </w:t>
-      </w:r>
-      <w:r>
-        <w:rPr>
-          <w:sz w:val="24"/>
-          <w:szCs w:val="24"/>
-        </w:rPr>
-        <w:t>{{</w:t>
-      </w:r>
-      <w:proofErr w:type="spellStart"/>
-      <w:r>
-        <w:rPr>
-          <w:sz w:val="24"/>
-          <w:szCs w:val="24"/>
-        </w:rPr>
-        <w:t>quantity_noun</w:t>
-      </w:r>
-      <w:proofErr w:type="spellEnd"/>
-      <w:r>
-        <w:rPr>
-          <w:sz w:val="24"/>
-          <w:szCs w:val="24"/>
-        </w:rPr>
-        <w:t>(</w:t>
-      </w:r>
-      <w:proofErr w:type="spellStart"/>
-      <w:r>
-        <w:rPr>
-          <w:sz w:val="24"/>
-          <w:szCs w:val="24"/>
-        </w:rPr>
-        <w:t>len</w:t>
-      </w:r>
-      <w:proofErr w:type="spellEnd"/>
-      <w:r>
-        <w:rPr>
-          <w:sz w:val="24"/>
-          <w:szCs w:val="24"/>
-        </w:rPr>
-        <w:t>(case</w:t>
-      </w:r>
-      <w:r>
-        <w:rPr>
-          <w:sz w:val="24"/>
-          <w:szCs w:val="24"/>
-        </w:rPr>
-        <w:t>.respondent</w:t>
-      </w:r>
-      <w:r>
-        <w:rPr>
-          <w:sz w:val="24"/>
-          <w:szCs w:val="24"/>
-        </w:rPr>
-        <w:t>.ssn_last4))}}</w:t>
-      </w:r>
-      <w:r>
-        <w:rPr>
-          <w:sz w:val="24"/>
-          <w:szCs w:val="24"/>
-        </w:rPr>
-        <w:t xml:space="preserve"> </w:t>
-      </w:r>
-      <w:r>
-        <w:rPr>
-          <w:sz w:val="24"/>
-          <w:szCs w:val="24"/>
-        </w:rPr>
-        <w:t>digits</w:t>
-      </w:r>
-      <w:r>
-        <w:rPr>
-          <w:sz w:val="24"/>
-          <w:szCs w:val="24"/>
-        </w:rPr>
-        <w:t xml:space="preserve"> of </w:t>
-      </w:r>
-      <w:r>
-        <w:rPr>
-          <w:sz w:val="24"/>
-          <w:szCs w:val="24"/>
-        </w:rPr>
-        <w:t>{{case.</w:t>
-      </w:r>
-      <w:r>
-        <w:rPr>
-          <w:sz w:val="24"/>
-          <w:szCs w:val="24"/>
-        </w:rPr>
-        <w:t xml:space="preserve"> </w:t>
-      </w:r>
-      <w:proofErr w:type="spellStart"/>
-      <w:r>
-        <w:rPr>
-          <w:sz w:val="24"/>
-          <w:szCs w:val="24"/>
-        </w:rPr>
-        <w:t>respondent.pronoun_possessive</w:t>
-      </w:r>
-      <w:proofErr w:type="spellEnd"/>
-      <w:r>
-        <w:rPr>
-          <w:sz w:val="24"/>
-          <w:szCs w:val="24"/>
-        </w:rPr>
-        <w:t>(“Social Security number”)}} being</w:t>
-      </w:r>
-      <w:r>
-        <w:rPr>
-          <w:sz w:val="24"/>
-          <w:szCs w:val="24"/>
-        </w:rPr>
-        <w:t xml:space="preserve"> </w:t>
-      </w:r>
-      <w:r>
-        <w:rPr>
-          <w:sz w:val="24"/>
-          <w:szCs w:val="24"/>
-        </w:rPr>
-        <w:t>{{case.</w:t>
-      </w:r>
-      <w:r>
-        <w:rPr>
-          <w:sz w:val="24"/>
-          <w:szCs w:val="24"/>
-        </w:rPr>
-        <w:t xml:space="preserve"> </w:t>
-      </w:r>
-      <w:r>
-        <w:rPr>
-          <w:sz w:val="24"/>
-          <w:szCs w:val="24"/>
-        </w:rPr>
-        <w:t>respondent.ssn_last4}}, whether in their joint names or their individual names{% endif %}</w:t>
-      </w:r>
-      <w:r>
-        <w:rPr>
-          <w:sz w:val="24"/>
-          <w:szCs w:val="24"/>
-        </w:rPr>
-        <w:t xml:space="preserve"> </w:t>
-      </w:r>
-      <w:r>
-        <w:rPr>
-          <w:sz w:val="24"/>
-          <w:szCs w:val="24"/>
-        </w:rPr>
-        <w:t>from {{</w:t>
-      </w:r>
-      <w:proofErr w:type="spellStart"/>
-      <w:r>
-        <w:rPr>
-          <w:sz w:val="24"/>
-          <w:szCs w:val="24"/>
-        </w:rPr>
-        <w:t>subpoena.beginning_production_date</w:t>
-      </w:r>
-      <w:proofErr w:type="spellEnd"/>
-      <w:r>
-        <w:rPr>
-          <w:sz w:val="24"/>
-          <w:szCs w:val="24"/>
-        </w:rPr>
-        <w:t>}}</w:t>
+      <w:r>
+        <w:rPr>
+          <w:sz w:val="24"/>
+          <w:szCs w:val="24"/>
+        </w:rPr>
+        <w:t>from {{subpoena.beginning_production_date}}</w:t>
       </w:r>
       <w:r>
         <w:rPr>
@@ -1275,23 +799,7 @@
           <w:sz w:val="24"/>
           <w:szCs w:val="24"/>
         </w:rPr>
-        <w:t xml:space="preserve">{%p for document in </w:t>
-      </w:r>
-      <w:proofErr w:type="spellStart"/>
-      <w:r>
-        <w:rPr>
-          <w:sz w:val="24"/>
-          <w:szCs w:val="24"/>
-        </w:rPr>
-        <w:t>subpoena.documents</w:t>
-      </w:r>
-      <w:proofErr w:type="spellEnd"/>
-      <w:r>
-        <w:rPr>
-          <w:sz w:val="24"/>
-          <w:szCs w:val="24"/>
-        </w:rPr>
-        <w:t xml:space="preserve"> %}</w:t>
+        <w:t>{%p for document in subpoena.documents %}</w:t>
       </w:r>
     </w:p>
     <w:p>
@@ -1316,15 +824,7 @@
           <w:sz w:val="24"/>
           <w:szCs w:val="24"/>
         </w:rPr>
-        <w:t>{{</w:t>
-      </w:r>
-      <w:proofErr w:type="spellStart"/>
-      <w:r>
-        <w:rPr>
-          <w:sz w:val="24"/>
-          <w:szCs w:val="24"/>
-        </w:rPr>
-        <w:t>document</w:t>
+        <w:t>{{document</w:t>
       </w:r>
       <w:r>
         <w:rPr>
@@ -1338,15 +838,7 @@
           <w:sz w:val="24"/>
           <w:szCs w:val="24"/>
         </w:rPr>
-        <w:t>description</w:t>
-      </w:r>
-      <w:proofErr w:type="spellEnd"/>
-      <w:r>
-        <w:rPr>
-          <w:sz w:val="24"/>
-          <w:szCs w:val="24"/>
-        </w:rPr>
-        <w:t>}}</w:t>
+        <w:t>description}}</w:t>
       </w:r>
     </w:p>
     <w:p>
@@ -1363,23 +855,7 @@
           <w:sz w:val="24"/>
           <w:szCs w:val="24"/>
         </w:rPr>
-        <w:t xml:space="preserve">{%p </w:t>
-      </w:r>
-      <w:proofErr w:type="spellStart"/>
-      <w:r>
-        <w:rPr>
-          <w:sz w:val="24"/>
-          <w:szCs w:val="24"/>
-        </w:rPr>
-        <w:t>endfor</w:t>
-      </w:r>
-      <w:proofErr w:type="spellEnd"/>
-      <w:r>
-        <w:rPr>
-          <w:sz w:val="24"/>
-          <w:szCs w:val="24"/>
-        </w:rPr>
-        <w:t xml:space="preserve"> %}</w:t>
+        <w:t>{%p endfor %}</w:t>
       </w:r>
     </w:p>
     <w:p>
@@ -1398,39 +874,7 @@
           <w:sz w:val="24"/>
           <w:szCs w:val="24"/>
         </w:rPr>
-        <w:t xml:space="preserve">{%p if </w:t>
-      </w:r>
-      <w:proofErr w:type="spellStart"/>
-      <w:r>
-        <w:rPr>
-          <w:sz w:val="24"/>
-          <w:szCs w:val="24"/>
-        </w:rPr>
-        <w:t>subpoena.subpoena_type</w:t>
-      </w:r>
-      <w:proofErr w:type="spellEnd"/>
-      <w:r>
-        <w:rPr>
-          <w:sz w:val="24"/>
-          <w:szCs w:val="24"/>
-        </w:rPr>
-        <w:t>==”</w:t>
-      </w:r>
-      <w:proofErr w:type="spellStart"/>
-      <w:r>
-        <w:rPr>
-          <w:sz w:val="24"/>
-          <w:szCs w:val="24"/>
-        </w:rPr>
-        <w:t>dwq</w:t>
-      </w:r>
-      <w:proofErr w:type="spellEnd"/>
-      <w:r>
-        <w:rPr>
-          <w:sz w:val="24"/>
-          <w:szCs w:val="24"/>
-        </w:rPr>
-        <w:t>” %}</w:t>
+        <w:t>{%p if subpoena.subpoena_type==”dwq” %}</w:t>
       </w:r>
     </w:p>
     <w:p>
@@ -1495,39 +939,7 @@
           <w:sz w:val="24"/>
           <w:szCs w:val="24"/>
         </w:rPr>
-        <w:t xml:space="preserve">{%p if </w:t>
-      </w:r>
-      <w:proofErr w:type="spellStart"/>
-      <w:r>
-        <w:rPr>
-          <w:sz w:val="24"/>
-          <w:szCs w:val="24"/>
-        </w:rPr>
-        <w:t>subpoena.subpoena_type</w:t>
-      </w:r>
-      <w:proofErr w:type="spellEnd"/>
-      <w:r>
-        <w:rPr>
-          <w:sz w:val="24"/>
-          <w:szCs w:val="24"/>
-        </w:rPr>
-        <w:t>==”</w:t>
-      </w:r>
-      <w:proofErr w:type="spellStart"/>
-      <w:r>
-        <w:rPr>
-          <w:sz w:val="24"/>
-          <w:szCs w:val="24"/>
-        </w:rPr>
-        <w:t>sdt</w:t>
-      </w:r>
-      <w:proofErr w:type="spellEnd"/>
-      <w:r>
-        <w:rPr>
-          <w:sz w:val="24"/>
-          <w:szCs w:val="24"/>
-        </w:rPr>
-        <w:t>” %}</w:t>
+        <w:t>{%p if subpoena.subpoena_type==”sdt” %}</w:t>
       </w:r>
     </w:p>
     <w:p>

</xml_diff>

<commit_message>
expanded language for accounts
expanded language for accounts to include accounts held in the name of the party or in joint name with others.
</commit_message>
<xml_diff>
--- a/docassemble/UsTxFamilyLaw/data/templates/dwq_exhibit_a.docx
+++ b/docassemble/UsTxFamilyLaw/data/templates/dwq_exhibit_a.docx
@@ -340,7 +340,21 @@
           <w:sz w:val="24"/>
           <w:szCs w:val="24"/>
         </w:rPr>
-        <w:t>.ssn_last4}},</w:t>
+        <w:t>.ssn_last4}}</w:t>
+      </w:r>
+      <w:r>
+        <w:rPr>
+          <w:sz w:val="24"/>
+          <w:szCs w:val="24"/>
+        </w:rPr>
+        <w:t>, whether in {{case.petitioner.pronoun_possessive}} sole name or held jointly with another</w:t>
+      </w:r>
+      <w:r>
+        <w:rPr>
+          <w:sz w:val="24"/>
+          <w:szCs w:val="24"/>
+        </w:rPr>
+        <w:t>,</w:t>
       </w:r>
       <w:r>
         <w:rPr>
@@ -515,7 +529,35 @@
           <w:sz w:val="24"/>
           <w:szCs w:val="24"/>
         </w:rPr>
-        <w:t xml:space="preserve">respondent.ssn_last4}},{% elif subpoena.document_subject==”Both” %} </w:t>
+        <w:t>respondent.ssn_last4}}</w:t>
+      </w:r>
+      <w:r>
+        <w:rPr>
+          <w:sz w:val="24"/>
+          <w:szCs w:val="24"/>
+        </w:rPr>
+        <w:t>, whether in {{case.</w:t>
+      </w:r>
+      <w:r>
+        <w:rPr>
+          <w:sz w:val="24"/>
+          <w:szCs w:val="24"/>
+        </w:rPr>
+        <w:t>respondent</w:t>
+      </w:r>
+      <w:r>
+        <w:rPr>
+          <w:sz w:val="24"/>
+          <w:szCs w:val="24"/>
+        </w:rPr>
+        <w:t>.pronoun_possessive}} sole name or held jointly with another,</w:t>
+      </w:r>
+      <w:r>
+        <w:rPr>
+          <w:sz w:val="24"/>
+          <w:szCs w:val="24"/>
+        </w:rPr>
+        <w:t xml:space="preserve">{% elif subpoena.document_subject==”Both” %} </w:t>
       </w:r>
       <w:r>
         <w:rPr>
@@ -774,7 +816,21 @@
           <w:sz w:val="24"/>
           <w:szCs w:val="24"/>
         </w:rPr>
-        <w:t>respondent.ssn_last4}}, whether in their joint names or their individual names{% endif %}</w:t>
+        <w:t>respondent.ssn_last4}}, whether in their joint names or their individual names</w:t>
+      </w:r>
+      <w:r>
+        <w:rPr>
+          <w:sz w:val="24"/>
+          <w:szCs w:val="24"/>
+        </w:rPr>
+        <w:t xml:space="preserve"> or held jointly with others,</w:t>
+      </w:r>
+      <w:r>
+        <w:rPr>
+          <w:sz w:val="24"/>
+          <w:szCs w:val="24"/>
+        </w:rPr>
+        <w:t>{% endif %}</w:t>
       </w:r>
       <w:r>
         <w:rPr>
@@ -895,6 +951,7 @@
           <w:sz w:val="24"/>
           <w:szCs w:val="24"/>
         </w:rPr>
+        <w:lastRenderedPageBreak/>
         <w:t>{%p if subpoena.subpoena_type==”dwq” %}</w:t>
       </w:r>
     </w:p>
@@ -914,7 +971,6 @@
           <w:sz w:val="24"/>
           <w:szCs w:val="24"/>
         </w:rPr>
-        <w:lastRenderedPageBreak/>
         <w:t>Along with an executed Deposition on Written Questions</w:t>
       </w:r>
       <w:r>

</xml_diff>

<commit_message>
fixed possessive pronoun function call
</commit_message>
<xml_diff>
--- a/docassemble/UsTxFamilyLaw/data/templates/dwq_exhibit_a.docx
+++ b/docassemble/UsTxFamilyLaw/data/templates/dwq_exhibit_a.docx
@@ -347,7 +347,35 @@
           <w:sz w:val="24"/>
           <w:szCs w:val="24"/>
         </w:rPr>
-        <w:t>, whether in {{case.petitioner.pronoun_possessive}} sole name or held jointly with another</w:t>
+        <w:t>, whether in {{case.petitioner.pronoun_possessive</w:t>
+      </w:r>
+      <w:r>
+        <w:rPr>
+          <w:sz w:val="24"/>
+          <w:szCs w:val="24"/>
+        </w:rPr>
+        <w:t>(</w:t>
+      </w:r>
+      <w:r>
+        <w:rPr>
+          <w:sz w:val="24"/>
+          <w:szCs w:val="24"/>
+        </w:rPr>
+        <w:t>“sole”</w:t>
+      </w:r>
+      <w:r>
+        <w:rPr>
+          <w:sz w:val="24"/>
+          <w:szCs w:val="24"/>
+        </w:rPr>
+        <w:t>)</w:t>
+      </w:r>
+      <w:r>
+        <w:rPr>
+          <w:sz w:val="24"/>
+          <w:szCs w:val="24"/>
+        </w:rPr>
+        <w:t>}} name or held jointly with another</w:t>
       </w:r>
       <w:r>
         <w:rPr>
@@ -536,21 +564,21 @@
           <w:sz w:val="24"/>
           <w:szCs w:val="24"/>
         </w:rPr>
-        <w:t>, whether in {{case.</w:t>
-      </w:r>
-      <w:r>
-        <w:rPr>
-          <w:sz w:val="24"/>
-          <w:szCs w:val="24"/>
-        </w:rPr>
-        <w:t>respondent</w:t>
-      </w:r>
-      <w:r>
-        <w:rPr>
-          <w:sz w:val="24"/>
-          <w:szCs w:val="24"/>
-        </w:rPr>
-        <w:t>.pronoun_possessive}} sole name or held jointly with another,</w:t>
+        <w:t>, whether in {{case.respondent.pronoun_possessive</w:t>
+      </w:r>
+      <w:r>
+        <w:rPr>
+          <w:sz w:val="24"/>
+          <w:szCs w:val="24"/>
+        </w:rPr>
+        <w:t>(“sole”)</w:t>
+      </w:r>
+      <w:r>
+        <w:rPr>
+          <w:sz w:val="24"/>
+          <w:szCs w:val="24"/>
+        </w:rPr>
+        <w:t>}} name or held jointly with another,</w:t>
       </w:r>
       <w:r>
         <w:rPr>

</xml_diff>

<commit_message>
update for new case variables
</commit_message>
<xml_diff>
--- a/docassemble/UsTxFamilyLaw/data/templates/dwq_exhibit_a.docx
+++ b/docassemble/UsTxFamilyLaw/data/templates/dwq_exhibit_a.docx
@@ -130,7 +130,35 @@
           <w:sz w:val="24"/>
           <w:szCs w:val="24"/>
         </w:rPr>
-        <w:t>{{court_info.court}}</w:t>
+        <w:t>{{c</w:t>
+      </w:r>
+      <w:r>
+        <w:rPr>
+          <w:sz w:val="24"/>
+          <w:szCs w:val="24"/>
+        </w:rPr>
+        <w:t>ase</w:t>
+      </w:r>
+      <w:r>
+        <w:rPr>
+          <w:sz w:val="24"/>
+          <w:szCs w:val="24"/>
+        </w:rPr>
+        <w:t>.court</w:t>
+      </w:r>
+      <w:r>
+        <w:rPr>
+          <w:sz w:val="24"/>
+          <w:szCs w:val="24"/>
+        </w:rPr>
+        <w:t>_name</w:t>
+      </w:r>
+      <w:r>
+        <w:rPr>
+          <w:sz w:val="24"/>
+          <w:szCs w:val="24"/>
+        </w:rPr>
+        <w:t>}}</w:t>
       </w:r>
       <w:r>
         <w:rPr>
@@ -552,12 +580,21 @@
         </w:rPr>
         <w:t xml:space="preserve"> </w:t>
       </w:r>
-      <w:r>
-        <w:rPr>
-          <w:sz w:val="24"/>
-          <w:szCs w:val="24"/>
-        </w:rPr>
-        <w:t>respondent.ssn_last4}}</w:t>
+      <w:proofErr w:type="spellStart"/>
+      <w:r>
+        <w:rPr>
+          <w:sz w:val="24"/>
+          <w:szCs w:val="24"/>
+        </w:rPr>
+        <w:t>respondent.ssn_last4</w:t>
+      </w:r>
+      <w:proofErr w:type="spellEnd"/>
+      <w:r>
+        <w:rPr>
+          <w:sz w:val="24"/>
+          <w:szCs w:val="24"/>
+        </w:rPr>
+        <w:t>}}</w:t>
       </w:r>
       <w:r>
         <w:rPr>
@@ -839,12 +876,21 @@
         </w:rPr>
         <w:t xml:space="preserve"> </w:t>
       </w:r>
-      <w:r>
-        <w:rPr>
-          <w:sz w:val="24"/>
-          <w:szCs w:val="24"/>
-        </w:rPr>
-        <w:t>respondent.ssn_last4}}, whether in their joint names or their individual names</w:t>
+      <w:proofErr w:type="spellStart"/>
+      <w:r>
+        <w:rPr>
+          <w:sz w:val="24"/>
+          <w:szCs w:val="24"/>
+        </w:rPr>
+        <w:t>respondent.ssn_last4</w:t>
+      </w:r>
+      <w:proofErr w:type="spellEnd"/>
+      <w:r>
+        <w:rPr>
+          <w:sz w:val="24"/>
+          <w:szCs w:val="24"/>
+        </w:rPr>
+        <w:t>}}, whether in their joint names or their individual names</w:t>
       </w:r>
       <w:r>
         <w:rPr>
@@ -960,7 +1006,23 @@
           <w:sz w:val="24"/>
           <w:szCs w:val="24"/>
         </w:rPr>
-        <w:t>{%p endfor %}</w:t>
+        <w:t xml:space="preserve">{%p </w:t>
+      </w:r>
+      <w:proofErr w:type="spellStart"/>
+      <w:r>
+        <w:rPr>
+          <w:sz w:val="24"/>
+          <w:szCs w:val="24"/>
+        </w:rPr>
+        <w:t>endfor</w:t>
+      </w:r>
+      <w:proofErr w:type="spellEnd"/>
+      <w:r>
+        <w:rPr>
+          <w:sz w:val="24"/>
+          <w:szCs w:val="24"/>
+        </w:rPr>
+        <w:t xml:space="preserve"> %}</w:t>
       </w:r>
     </w:p>
     <w:p>
@@ -980,7 +1042,23 @@
           <w:szCs w:val="24"/>
         </w:rPr>
         <w:lastRenderedPageBreak/>
-        <w:t>{%p if subpoena.subpoena_type==”dwq” %}</w:t>
+        <w:t>{%p if subpoena.subpoena_type==”</w:t>
+      </w:r>
+      <w:proofErr w:type="spellStart"/>
+      <w:r>
+        <w:rPr>
+          <w:sz w:val="24"/>
+          <w:szCs w:val="24"/>
+        </w:rPr>
+        <w:t>dwq</w:t>
+      </w:r>
+      <w:proofErr w:type="spellEnd"/>
+      <w:r>
+        <w:rPr>
+          <w:sz w:val="24"/>
+          <w:szCs w:val="24"/>
+        </w:rPr>
+        <w:t>” %}</w:t>
       </w:r>
     </w:p>
     <w:p>
@@ -1044,7 +1122,23 @@
           <w:sz w:val="24"/>
           <w:szCs w:val="24"/>
         </w:rPr>
-        <w:t>{%p if subpoena.subpoena_type==”sdt” %}</w:t>
+        <w:t>{%p if subpoena.subpoena_type==”</w:t>
+      </w:r>
+      <w:proofErr w:type="spellStart"/>
+      <w:r>
+        <w:rPr>
+          <w:sz w:val="24"/>
+          <w:szCs w:val="24"/>
+        </w:rPr>
+        <w:t>sdt</w:t>
+      </w:r>
+      <w:proofErr w:type="spellEnd"/>
+      <w:r>
+        <w:rPr>
+          <w:sz w:val="24"/>
+          <w:szCs w:val="24"/>
+        </w:rPr>
+        <w:t>” %}</w:t>
       </w:r>
     </w:p>
     <w:p>

</xml_diff>